<commit_message>
add new instuction and schem
</commit_message>
<xml_diff>
--- a/Инструкция.docx
+++ b/Инструкция.docx
@@ -3,13 +3,460 @@
 <w:document xmlns:wpc="http://schemas.microsoft.com/office/word/2010/wordprocessingCanvas" xmlns:mc="http://schemas.openxmlformats.org/markup-compatibility/2006" xmlns:o="urn:schemas-microsoft-com:office:office" xmlns:r="http://schemas.openxmlformats.org/officeDocument/2006/relationships" xmlns:m="http://schemas.openxmlformats.org/officeDocument/2006/math" xmlns:v="urn:schemas-microsoft-com:vml" xmlns:wp14="http://schemas.microsoft.com/office/word/2010/wordprocessingDrawing" xmlns:wp="http://schemas.openxmlformats.org/drawingml/2006/wordprocessingDrawing" xmlns:w10="urn:schemas-microsoft-com:office:word" xmlns:w="http://schemas.openxmlformats.org/wordprocessingml/2006/main" xmlns:w14="http://schemas.microsoft.com/office/word/2010/wordml" xmlns:w15="http://schemas.microsoft.com/office/word/2012/wordml" xmlns:wpg="http://schemas.microsoft.com/office/word/2010/wordprocessingGroup" xmlns:wpi="http://schemas.microsoft.com/office/word/2010/wordprocessingInk" xmlns:wne="http://schemas.microsoft.com/office/word/2006/wordml" xmlns:wps="http://schemas.microsoft.com/office/word/2010/wordprocessingShape" mc:Ignorable="w14 w15 wp14">
   <w:body>
     <w:p>
-      <w:r>
-        <w:t>Инструкция:</w:t>
-      </w:r>
-    </w:p>
-    <w:p>
-      <w:r>
-        <w:t>Если вы хотите узнать какое время, то необходимио:</w:t>
+      <w:pPr>
+        <w:spacing w:after="0"/>
+        <w:jc w:val="center"/>
+        <w:rPr>
+          <w:b/>
+          <w:lang w:val="en-US"/>
+        </w:rPr>
+      </w:pPr>
+      <w:r>
+        <w:rPr>
+          <w:b/>
+          <w:lang w:val="en-US"/>
+        </w:rPr>
+        <w:t>SUNPOWER</w:t>
+      </w:r>
+    </w:p>
+    <w:p>
+      <w:pPr>
+        <w:spacing w:after="0"/>
+        <w:jc w:val="center"/>
+        <w:rPr>
+          <w:b/>
+        </w:rPr>
+      </w:pPr>
+    </w:p>
+    <w:p>
+      <w:pPr>
+        <w:spacing w:after="0"/>
+      </w:pPr>
+      <w:r>
+        <w:t>Данное устройство предназначено для передачи управляющего сигнала на сервоприводы для поворота солнечной батареей перпендикулярно солнцу</w:t>
+      </w:r>
+      <w:r>
+        <w:t xml:space="preserve">. </w:t>
+      </w:r>
+      <w:r>
+        <w:rPr>
+          <w:lang w:val="ru-RU"/>
+        </w:rPr>
+        <w:t>Это нужно</w:t>
+      </w:r>
+      <w:r>
+        <w:t xml:space="preserve"> для получения максимальной мощности от солнца. Его не надо располагать в открытом месте как устройство, работающее с фотодиодами, и можно управлять несколькими поворотными механизмами. </w:t>
+      </w:r>
+    </w:p>
+    <w:p>
+      <w:pPr>
+        <w:spacing w:after="0"/>
+      </w:pPr>
+      <w:r>
+        <w:t xml:space="preserve">Первые версии </w:t>
+      </w:r>
+      <w:r>
+        <w:rPr>
+          <w:lang w:val="en-US"/>
+        </w:rPr>
+        <w:t>SUNPOWER</w:t>
+      </w:r>
+      <w:r>
+        <w:t xml:space="preserve"> использовали в качест</w:t>
+      </w:r>
+      <w:r>
+        <w:t>ве датчиков поворота фотодиоды, но я столкнулся с рядом проблем.</w:t>
+      </w:r>
+    </w:p>
+    <w:p>
+      <w:pPr>
+        <w:spacing w:after="0"/>
+      </w:pPr>
+      <w:r>
+        <w:t>Если погода ясная, то все хорошо, но, если появляются даже небольшие облака, установка работает некорректно, дребезжание сервоприводов или перемещение в одну или другую сторону. Также, если случайно на фотодиод попадет грязь, то солнечная станция будет вести себя некорректно.</w:t>
+      </w:r>
+    </w:p>
+    <w:p>
+      <w:pPr>
+        <w:spacing w:after="0"/>
+      </w:pPr>
+    </w:p>
+    <w:p>
+      <w:pPr>
+        <w:spacing w:after="0"/>
+        <w:rPr>
+          <w:b/>
+        </w:rPr>
+      </w:pPr>
+      <w:r>
+        <w:rPr>
+          <w:b/>
+        </w:rPr>
+        <w:t>Принцип действия</w:t>
+      </w:r>
+    </w:p>
+    <w:p>
+      <w:pPr>
+        <w:spacing w:after="0"/>
+        <w:rPr>
+          <w:b/>
+        </w:rPr>
+      </w:pPr>
+    </w:p>
+    <w:p>
+      <w:pPr>
+        <w:spacing w:after="0"/>
+        <w:rPr>
+          <w:lang w:val="ru-RU"/>
+        </w:rPr>
+      </w:pPr>
+      <w:r>
+        <w:rPr>
+          <w:lang w:val="ru-RU"/>
+        </w:rPr>
+        <w:t>Принципиальная схема устройства представлена на рисунке 1.</w:t>
+      </w:r>
+    </w:p>
+    <w:p>
+      <w:pPr>
+        <w:spacing w:after="0"/>
+        <w:jc w:val="center"/>
+        <w:rPr>
+          <w:lang w:val="ru-RU"/>
+        </w:rPr>
+      </w:pPr>
+      <w:r>
+        <w:rPr>
+          <w:noProof/>
+          <w:lang w:eastAsia="ru-RU"/>
+        </w:rPr>
+        <w:drawing>
+          <wp:inline distT="0" distB="0" distL="0" distR="0">
+            <wp:extent cx="5939940" cy="4020820"/>
+            <wp:effectExtent l="0" t="0" r="3810" b="0"/>
+            <wp:docPr id="1" name="Рисунок 1" descr="C:\Users\HP\Desktop\SUN-POWER\Scheme.png"/>
+            <wp:cNvGraphicFramePr>
+              <a:graphicFrameLocks xmlns:a="http://schemas.openxmlformats.org/drawingml/2006/main" noChangeAspect="1"/>
+            </wp:cNvGraphicFramePr>
+            <a:graphic xmlns:a="http://schemas.openxmlformats.org/drawingml/2006/main">
+              <a:graphicData uri="http://schemas.openxmlformats.org/drawingml/2006/picture">
+                <pic:pic xmlns:pic="http://schemas.openxmlformats.org/drawingml/2006/picture">
+                  <pic:nvPicPr>
+                    <pic:cNvPr id="0" name="Picture 1" descr="C:\Users\HP\Desktop\SUN-POWER\Scheme.png"/>
+                    <pic:cNvPicPr>
+                      <a:picLocks noChangeAspect="1" noChangeArrowheads="1"/>
+                    </pic:cNvPicPr>
+                  </pic:nvPicPr>
+                  <pic:blipFill rotWithShape="1">
+                    <a:blip r:embed="rId5">
+                      <a:extLst>
+                        <a:ext uri="{28A0092B-C50C-407E-A947-70E740481C1C}">
+                          <a14:useLocalDpi xmlns:a14="http://schemas.microsoft.com/office/drawing/2010/main" val="0"/>
+                        </a:ext>
+                      </a:extLst>
+                    </a:blip>
+                    <a:srcRect t="565"/>
+                    <a:stretch/>
+                  </pic:blipFill>
+                  <pic:spPr bwMode="auto">
+                    <a:xfrm>
+                      <a:off x="0" y="0"/>
+                      <a:ext cx="5940425" cy="4021148"/>
+                    </a:xfrm>
+                    <a:prstGeom prst="rect">
+                      <a:avLst/>
+                    </a:prstGeom>
+                    <a:noFill/>
+                    <a:ln>
+                      <a:noFill/>
+                    </a:ln>
+                    <a:extLst>
+                      <a:ext uri="{53640926-AAD7-44D8-BBD7-CCE9431645EC}">
+                        <a14:shadowObscured xmlns:a14="http://schemas.microsoft.com/office/drawing/2010/main"/>
+                      </a:ext>
+                    </a:extLst>
+                  </pic:spPr>
+                </pic:pic>
+              </a:graphicData>
+            </a:graphic>
+          </wp:inline>
+        </w:drawing>
+      </w:r>
+    </w:p>
+    <w:p>
+      <w:pPr>
+        <w:spacing w:after="0"/>
+        <w:jc w:val="center"/>
+        <w:rPr>
+          <w:lang w:val="ru-RU"/>
+        </w:rPr>
+      </w:pPr>
+      <w:r>
+        <w:rPr>
+          <w:lang w:val="ru-RU"/>
+        </w:rPr>
+        <w:t>Рисунок 1 – Принципиальная схема.</w:t>
+      </w:r>
+      <w:bookmarkStart w:id="0" w:name="_GoBack"/>
+      <w:bookmarkEnd w:id="0"/>
+    </w:p>
+    <w:p>
+      <w:pPr>
+        <w:spacing w:after="0"/>
+      </w:pPr>
+      <w:r>
+        <w:rPr>
+          <w:lang w:val="en-US"/>
+        </w:rPr>
+        <w:t>Arduino</w:t>
+      </w:r>
+      <w:r>
+        <w:t xml:space="preserve"> </w:t>
+      </w:r>
+      <w:r>
+        <w:rPr>
+          <w:lang w:val="en-US"/>
+        </w:rPr>
+        <w:t>Uno</w:t>
+      </w:r>
+      <w:r>
+        <w:t xml:space="preserve"> получает время с модуля часов </w:t>
+      </w:r>
+      <w:r>
+        <w:rPr>
+          <w:lang w:val="en-US"/>
+        </w:rPr>
+        <w:t>DS</w:t>
+      </w:r>
+      <w:r>
+        <w:t>1302</w:t>
+      </w:r>
+      <w:r>
+        <w:t xml:space="preserve"> </w:t>
+      </w:r>
+      <w:r>
+        <w:t>(</w:t>
+      </w:r>
+      <w:r>
+        <w:rPr>
+          <w:lang w:val="ru-RU"/>
+        </w:rPr>
+        <w:t>очень дешевый модуль у меня спешит на 20 секунд за неделю</w:t>
+      </w:r>
+      <w:r>
+        <w:t xml:space="preserve">), высчитывает по алгоритмам высоту и азимут солнца с погрешностью +-3 градуса, </w:t>
+      </w:r>
+      <w:proofErr w:type="spellStart"/>
+      <w:r>
+        <w:t>прверяет</w:t>
+      </w:r>
+      <w:proofErr w:type="spellEnd"/>
+      <w:r>
+        <w:t xml:space="preserve">, если солнце ниже 7 градусов (можно настроить </w:t>
+      </w:r>
+      <w:proofErr w:type="spellStart"/>
+      <w:r>
+        <w:t>sunset</w:t>
+      </w:r>
+      <w:proofErr w:type="spellEnd"/>
+      <w:r>
+        <w:t xml:space="preserve"> и </w:t>
+      </w:r>
+      <w:proofErr w:type="spellStart"/>
+      <w:r>
+        <w:t>sunrise</w:t>
+      </w:r>
+      <w:proofErr w:type="spellEnd"/>
+      <w:r>
+        <w:t xml:space="preserve">), </w:t>
+      </w:r>
+      <w:proofErr w:type="gramStart"/>
+      <w:r>
+        <w:t xml:space="preserve">то  </w:t>
+      </w:r>
+      <w:proofErr w:type="spellStart"/>
+      <w:r>
+        <w:t>ардуино</w:t>
+      </w:r>
+      <w:proofErr w:type="spellEnd"/>
+      <w:proofErr w:type="gramEnd"/>
+      <w:r>
+        <w:t xml:space="preserve"> выключает питание на сервоприводе через транзистор и погружается в глубокий сон на 1 час. Если </w:t>
+      </w:r>
+      <w:r>
+        <w:lastRenderedPageBreak/>
+        <w:t xml:space="preserve">солнце выше 7 градусов, то </w:t>
+      </w:r>
+      <w:r>
+        <w:rPr>
+          <w:lang w:val="en-US"/>
+        </w:rPr>
+        <w:t>Arduino</w:t>
+      </w:r>
+      <w:r>
+        <w:t xml:space="preserve"> будет каждые 5 минут просыпаться, рассчитывать положение солнца и поворачивать солнечную </w:t>
+      </w:r>
+      <w:proofErr w:type="spellStart"/>
+      <w:r>
+        <w:t>панел</w:t>
+      </w:r>
+      <w:proofErr w:type="spellEnd"/>
+      <w:r>
+        <w:t xml:space="preserve"> на этот угол.</w:t>
+      </w:r>
+    </w:p>
+    <w:p>
+      <w:pPr>
+        <w:spacing w:after="0"/>
+      </w:pPr>
+      <w:r>
+        <w:t>Предполагается, что дисплей будут</w:t>
+      </w:r>
+      <w:r>
+        <w:t xml:space="preserve"> </w:t>
+      </w:r>
+      <w:r>
+        <w:rPr>
+          <w:lang w:val="ru-RU"/>
+        </w:rPr>
+        <w:t>использовать для нескольких устройств:</w:t>
+      </w:r>
+      <w:r>
+        <w:t xml:space="preserve"> отсоединять, а потом вставлять как отладочный механизм</w:t>
+      </w:r>
+      <w:r>
+        <w:t xml:space="preserve">. </w:t>
+      </w:r>
+      <w:r>
+        <w:t xml:space="preserve">Здесь задействована </w:t>
+      </w:r>
+      <w:proofErr w:type="spellStart"/>
+      <w:r>
+        <w:t>бибилиотека</w:t>
+      </w:r>
+      <w:proofErr w:type="spellEnd"/>
+      <w:r>
+        <w:t xml:space="preserve"> глубокого сна </w:t>
+      </w:r>
+      <w:proofErr w:type="spellStart"/>
+      <w:r>
+        <w:t>GyverPower</w:t>
+      </w:r>
+      <w:proofErr w:type="spellEnd"/>
+      <w:r>
+        <w:t xml:space="preserve"> и </w:t>
+      </w:r>
+      <w:r>
+        <w:rPr>
+          <w:lang w:val="en-US"/>
+        </w:rPr>
+        <w:t>Arduino</w:t>
+      </w:r>
+      <w:r>
+        <w:t xml:space="preserve"> </w:t>
+      </w:r>
+      <w:r>
+        <w:rPr>
+          <w:lang w:val="ru-RU"/>
+        </w:rPr>
+        <w:t>должна использовать минимум энергии.</w:t>
+      </w:r>
+    </w:p>
+    <w:p>
+      <w:pPr>
+        <w:spacing w:after="0"/>
+      </w:pPr>
+      <w:r>
+        <w:t xml:space="preserve">Алгоритм </w:t>
+      </w:r>
+      <w:r>
+        <w:t xml:space="preserve">по определению положения солнца </w:t>
+      </w:r>
+      <w:proofErr w:type="spellStart"/>
+      <w:r>
+        <w:t>изночально</w:t>
+      </w:r>
+      <w:proofErr w:type="spellEnd"/>
+      <w:r>
+        <w:t xml:space="preserve"> </w:t>
+      </w:r>
+      <w:proofErr w:type="spellStart"/>
+      <w:r>
+        <w:t>разробатывался</w:t>
+      </w:r>
+      <w:proofErr w:type="spellEnd"/>
+      <w:r>
+        <w:t xml:space="preserve"> с нуля</w:t>
+      </w:r>
+      <w:r>
+        <w:t xml:space="preserve">. Брались алгоритмы из книги </w:t>
+      </w:r>
+      <w:r>
+        <w:rPr>
+          <w:lang w:val="en-US"/>
+        </w:rPr>
+        <w:t>VOLADO</w:t>
+      </w:r>
+      <w:r>
+        <w:t xml:space="preserve"> </w:t>
+      </w:r>
+      <w:r>
+        <w:t xml:space="preserve">и еще некоторых книг, он даже работал очень точно, но потом нашел раза в 3 меньше, расстроился, и взял его </w:t>
+      </w:r>
+      <w:hyperlink r:id="rId6" w:anchor="5" w:history="1">
+        <w:r>
+          <w:rPr>
+            <w:rStyle w:val="a6"/>
+          </w:rPr>
+          <w:t>http://stjarnhimlen.se/comp/tutorial.html#5</w:t>
+        </w:r>
+      </w:hyperlink>
+      <w:r>
+        <w:t xml:space="preserve">. </w:t>
+      </w:r>
+    </w:p>
+    <w:p>
+      <w:pPr>
+        <w:spacing w:after="0"/>
+        <w:rPr>
+          <w:b/>
+        </w:rPr>
+      </w:pPr>
+    </w:p>
+    <w:p>
+      <w:pPr>
+        <w:spacing w:after="0"/>
+        <w:rPr>
+          <w:b/>
+        </w:rPr>
+      </w:pPr>
+      <w:r>
+        <w:rPr>
+          <w:b/>
+        </w:rPr>
+        <w:t>Инструкция</w:t>
+      </w:r>
+    </w:p>
+    <w:p>
+      <w:pPr>
+        <w:spacing w:after="0"/>
+      </w:pPr>
+      <w:r>
+        <w:t>Е</w:t>
+      </w:r>
+      <w:r>
+        <w:t>сли вы хотите проверить не сбилось ли время</w:t>
+      </w:r>
+      <w:r>
+        <w:t xml:space="preserve">, то </w:t>
+      </w:r>
+      <w:proofErr w:type="spellStart"/>
+      <w:r>
+        <w:t>необходимио</w:t>
+      </w:r>
+      <w:proofErr w:type="spellEnd"/>
+      <w:r>
+        <w:t>:</w:t>
       </w:r>
     </w:p>
     <w:p>
@@ -19,6 +466,7 @@
           <w:ilvl w:val="0"/>
           <w:numId w:val="1"/>
         </w:numPr>
+        <w:spacing w:after="0"/>
       </w:pPr>
       <w:r>
         <w:t xml:space="preserve">подключить дисплей 1602 </w:t>
@@ -84,18 +532,13 @@
           <w:ilvl w:val="0"/>
           <w:numId w:val="1"/>
         </w:numPr>
+        <w:spacing w:after="0"/>
       </w:pPr>
       <w:r>
         <w:t xml:space="preserve">Подключить кнопки: одна </w:t>
       </w:r>
       <w:r>
-        <w:t>сторон</w:t>
-      </w:r>
-      <w:r>
-        <w:rPr>
-          <w:lang w:val="ru-RU"/>
-        </w:rPr>
-        <w:t>а</w:t>
+        <w:t>сторона</w:t>
       </w:r>
       <w:r>
         <w:t xml:space="preserve"> </w:t>
@@ -118,6 +561,7 @@
     <w:p>
       <w:pPr>
         <w:pStyle w:val="a5"/>
+        <w:spacing w:after="0"/>
       </w:pPr>
       <w:r>
         <w:rPr>
@@ -134,10 +578,14 @@
       <w:r>
         <w:t>вход к кнопке “+”</w:t>
       </w:r>
+      <w:r>
+        <w:t>;</w:t>
+      </w:r>
     </w:p>
     <w:p>
       <w:pPr>
         <w:pStyle w:val="a5"/>
+        <w:spacing w:after="0"/>
       </w:pPr>
       <w:proofErr w:type="gramStart"/>
       <w:r>
@@ -163,12 +611,19 @@
         <w:t>«Исключение</w:t>
       </w:r>
       <w:r>
-        <w:t xml:space="preserve">» </w:t>
+        <w:t>»</w:t>
+      </w:r>
+      <w:r>
+        <w:t>;</w:t>
+      </w:r>
+      <w:r>
+        <w:t xml:space="preserve"> </w:t>
       </w:r>
     </w:p>
     <w:p>
       <w:pPr>
         <w:pStyle w:val="a5"/>
+        <w:spacing w:after="0"/>
       </w:pPr>
       <w:r>
         <w:rPr>
@@ -184,6 +639,9 @@
       </w:r>
       <w:r>
         <w:t>– вход к кнопке «Настройки»: один клик инициализирует дисплей, нажатие в 2 секунды разрешает настройку времени</w:t>
+      </w:r>
+      <w:r>
+        <w:t>.</w:t>
       </w:r>
     </w:p>
     <w:p>
@@ -193,7 +651,17 @@
           <w:ilvl w:val="0"/>
           <w:numId w:val="1"/>
         </w:numPr>
-      </w:pPr>
+        <w:spacing w:after="0"/>
+      </w:pPr>
+      <w:r>
+        <w:t xml:space="preserve"> </w:t>
+      </w:r>
+      <w:r>
+        <w:t>Если вы хотите подстроить время</w:t>
+      </w:r>
+      <w:r>
+        <w:t xml:space="preserve"> </w:t>
+      </w:r>
       <w:r>
         <w:t>Нажмите 1 раз кнопку «</w:t>
       </w:r>
@@ -201,12 +669,40 @@
         <w:t>Исключение</w:t>
       </w:r>
       <w:r>
-        <w:t>», экран обновится и выведет информацию.</w:t>
-      </w:r>
-    </w:p>
-    <w:p>
-      <w:r>
-        <w:t>Если вы хотите подстроить время, удерживаете 2 секунды кнопку «Настройки», на экране появится: «</w:t>
+        <w:t>», экра</w:t>
+      </w:r>
+      <w:r>
+        <w:t>н обновится и выведет:</w:t>
+      </w:r>
+    </w:p>
+    <w:p>
+      <w:pPr>
+        <w:pStyle w:val="a5"/>
+        <w:spacing w:after="0"/>
+      </w:pPr>
+    </w:p>
+    <w:p>
+      <w:pPr>
+        <w:pStyle w:val="a5"/>
+        <w:spacing w:after="0"/>
+      </w:pPr>
+    </w:p>
+    <w:p>
+      <w:pPr>
+        <w:pStyle w:val="a5"/>
+        <w:spacing w:after="0"/>
+      </w:pPr>
+      <w:r>
+        <w:t>У вас есть 100 секунд, чтобы успеть завершить настройку.</w:t>
+      </w:r>
+    </w:p>
+    <w:p>
+      <w:pPr>
+        <w:pStyle w:val="a5"/>
+        <w:spacing w:after="0"/>
+      </w:pPr>
+      <w:r>
+        <w:t>удерживаете 2 секунды кнопку «Настройки», на экране появится: «</w:t>
       </w:r>
       <w:proofErr w:type="spellStart"/>
       <w:r>
@@ -228,472 +724,223 @@
         <w:t xml:space="preserve"> к</w:t>
       </w:r>
       <w:r>
-        <w:t xml:space="preserve">оторое можно изменить </w:t>
+        <w:t>оторое можно изменить буд</w:t>
+      </w:r>
+      <w:r>
+        <w:t>ет день</w:t>
+      </w:r>
+      <w:r>
+        <w:t>, далее месяц,</w:t>
+      </w:r>
+      <w:r>
+        <w:t xml:space="preserve"> год, часы, минуты, секунды. И</w:t>
+      </w:r>
+      <w:r>
+        <w:t>зменение производятся нажатием на</w:t>
+      </w:r>
+      <w:r>
+        <w:t xml:space="preserve"> кнопку “+</w:t>
+      </w:r>
+      <w:r>
+        <w:t xml:space="preserve">”. </w:t>
+      </w:r>
+      <w:r>
+        <w:t xml:space="preserve">Чтобы перейти к </w:t>
       </w:r>
       <w:proofErr w:type="spellStart"/>
       <w:r>
-        <w:t>буд</w:t>
+        <w:t>изменеию</w:t>
       </w:r>
       <w:proofErr w:type="spellEnd"/>
       <w:r>
+        <w:t xml:space="preserve"> месяца нажмите один раз на </w:t>
+      </w:r>
+      <w:r>
+        <w:t>«</w:t>
+      </w:r>
+      <w:proofErr w:type="spellStart"/>
+      <w:r>
+        <w:t>Settings</w:t>
+      </w:r>
+      <w:proofErr w:type="spellEnd"/>
+      <w:r>
+        <w:t>»</w:t>
+      </w:r>
+      <w:r>
+        <w:t xml:space="preserve">. </w:t>
+      </w:r>
+      <w:r>
+        <w:t xml:space="preserve">После </w:t>
+      </w:r>
+      <w:proofErr w:type="spellStart"/>
+      <w:r>
+        <w:t>измения</w:t>
+      </w:r>
+      <w:proofErr w:type="spellEnd"/>
+      <w:r>
+        <w:t xml:space="preserve"> секунд вы можете опять перейти к дню</w:t>
+      </w:r>
+      <w:r>
+        <w:t xml:space="preserve"> </w:t>
+      </w:r>
+      <w:r>
         <w:rPr>
           <w:lang w:val="ru-RU"/>
         </w:rPr>
-        <w:t>ет дата</w:t>
-      </w:r>
-      <w:r>
-        <w:t>, измените часы нажатиями на кнопку “+</w:t>
-      </w:r>
-      <w:r>
-        <w:t>”. Далее нажмите на кнопку «Настройки</w:t>
-      </w:r>
-      <w:r>
-        <w:t xml:space="preserve">», вы сможете изменять минуты, если вы еще нажмете на кнопку ввод, то сможете опять изменять </w:t>
+        <w:t>нажав один раз</w:t>
+      </w:r>
+      <w:r>
+        <w:t xml:space="preserve"> </w:t>
+      </w:r>
+      <w:r>
+        <w:t>«</w:t>
+      </w:r>
+      <w:proofErr w:type="spellStart"/>
+      <w:r>
+        <w:t>Settings</w:t>
+      </w:r>
+      <w:proofErr w:type="spellEnd"/>
+      <w:r>
+        <w:t>»</w:t>
+      </w:r>
+    </w:p>
+    <w:p>
+      <w:pPr>
+        <w:pStyle w:val="a5"/>
+        <w:numPr>
+          <w:ilvl w:val="0"/>
+          <w:numId w:val="1"/>
+        </w:numPr>
+        <w:spacing w:after="0"/>
+      </w:pPr>
+      <w:r>
+        <w:t xml:space="preserve">Чтобы завершить настройку надо удерживать </w:t>
+      </w:r>
+      <w:r>
+        <w:t>2 секунды настройки</w:t>
+      </w:r>
+      <w:r>
+        <w:t xml:space="preserve">. После этого устройство будет показывать дату и время в формате </w:t>
+      </w:r>
+      <w:r>
+        <w:rPr>
+          <w:lang w:val="en-US"/>
+        </w:rPr>
+        <w:t>DDMMYY</w:t>
+      </w:r>
+      <w:r>
+        <w:t xml:space="preserve"> </w:t>
       </w:r>
       <w:proofErr w:type="gramStart"/>
       <w:r>
-        <w:t>часы.</w:t>
-      </w:r>
-      <w:r>
-        <w:t>(</w:t>
+        <w:rPr>
+          <w:lang w:val="en-US"/>
+        </w:rPr>
+        <w:t>HH</w:t>
+      </w:r>
+      <w:r>
+        <w:t>:</w:t>
+      </w:r>
+      <w:r>
+        <w:rPr>
+          <w:lang w:val="en-US"/>
+        </w:rPr>
+        <w:t>MM</w:t>
       </w:r>
       <w:proofErr w:type="gramEnd"/>
       <w:r>
-        <w:t xml:space="preserve">можно установить дату до 2040 года +-, потом сбрасывается до 2021) </w:t>
-      </w:r>
-    </w:p>
-    <w:p>
-      <w:r>
-        <w:t xml:space="preserve">Чтобы завершить настройку надо удерживать </w:t>
-      </w:r>
-      <w:r>
-        <w:t>2 секунды настройки</w:t>
-      </w:r>
-    </w:p>
-    <w:p>
-      <w:pPr>
+        <w:t>:</w:t>
+      </w:r>
+      <w:r>
+        <w:rPr>
+          <w:lang w:val="en-US"/>
+        </w:rPr>
+        <w:t>SS</w:t>
+      </w:r>
+      <w:r>
+        <w:t xml:space="preserve"> </w:t>
+      </w:r>
+      <w:r>
         <w:rPr>
           <w:lang w:val="ru-RU"/>
         </w:rPr>
-      </w:pPr>
-      <w:r>
-        <w:t xml:space="preserve">Можно сделать, чтобы на экране настраивать </w:t>
-      </w:r>
-      <w:r>
-        <w:rPr>
-          <w:lang w:val="en-US"/>
-        </w:rPr>
-        <w:t>GMT</w:t>
-      </w:r>
-      <w:r>
-        <w:t xml:space="preserve"> и</w:t>
-      </w:r>
-      <w:r>
-        <w:t xml:space="preserve"> </w:t>
-      </w:r>
-      <w:r>
-        <w:rPr>
-          <w:lang w:val="ru-RU"/>
-        </w:rPr>
-        <w:t xml:space="preserve">координаты, но это однообразно и мне лень, возможно в светлом будущем, пока настраивается через код, в данном коде минск и </w:t>
-      </w:r>
-      <w:r>
-        <w:rPr>
-          <w:lang w:val="en-US"/>
-        </w:rPr>
-        <w:t>GMT</w:t>
-      </w:r>
-      <w:r>
-        <w:t xml:space="preserve"> = +3 (</w:t>
-      </w:r>
-      <w:r>
-        <w:rPr>
-          <w:lang w:val="ru-RU"/>
-        </w:rPr>
-        <w:t>минское время)</w:t>
-      </w:r>
-    </w:p>
-    <w:p/>
-    <w:p/>
-    <w:p/>
-    <w:p>
-      <w:r>
-        <w:t>Если ничего не на</w:t>
-      </w:r>
-      <w:r>
-        <w:t xml:space="preserve">жимать после нажатия </w:t>
+        <w:t>и высоту и азимут Солнца.</w:t>
+      </w:r>
+    </w:p>
+    <w:p>
+      <w:pPr>
+        <w:pStyle w:val="a5"/>
+        <w:numPr>
+          <w:ilvl w:val="0"/>
+          <w:numId w:val="1"/>
+        </w:numPr>
+        <w:spacing w:after="0"/>
+      </w:pPr>
+      <w:r>
+        <w:t xml:space="preserve">Если ничего не нажимать после нажатия </w:t>
       </w:r>
       <w:proofErr w:type="spellStart"/>
-      <w:proofErr w:type="gramStart"/>
       <w:r>
         <w:t>интерапт</w:t>
       </w:r>
       <w:proofErr w:type="spellEnd"/>
       <w:r>
-        <w:t>(</w:t>
-      </w:r>
-      <w:proofErr w:type="gramEnd"/>
-      <w:r>
-        <w:t>не уверен, не помню)</w:t>
-      </w:r>
-      <w:r>
-        <w:t xml:space="preserve"> или незавершенной настройки</w:t>
-      </w:r>
-      <w:r>
-        <w:t>(уверен)</w:t>
-      </w:r>
-      <w:r>
-        <w:t xml:space="preserve"> он продолжит</w:t>
-      </w:r>
-      <w:r>
-        <w:t xml:space="preserve"> работу через 10 секунд.</w:t>
-      </w:r>
-    </w:p>
-    <w:p/>
-    <w:p>
-      <w:pPr>
-        <w:rPr>
-          <w:lang w:val="ru-RU"/>
-        </w:rPr>
-      </w:pPr>
-      <w:r>
-        <w:t xml:space="preserve">Принцип действия: </w:t>
-      </w:r>
-      <w:proofErr w:type="spellStart"/>
-      <w:r>
-        <w:t>ардуино</w:t>
-      </w:r>
-      <w:proofErr w:type="spellEnd"/>
-      <w:r>
-        <w:t xml:space="preserve"> </w:t>
-      </w:r>
-      <w:proofErr w:type="spellStart"/>
-      <w:r>
-        <w:t>уно</w:t>
-      </w:r>
-      <w:proofErr w:type="spellEnd"/>
-      <w:r>
-        <w:t xml:space="preserve"> получает время с</w:t>
-      </w:r>
-      <w:r>
-        <w:t xml:space="preserve"> модуля часов</w:t>
-      </w:r>
-      <w:r>
-        <w:t xml:space="preserve"> </w:t>
-      </w:r>
-      <w:r>
-        <w:rPr>
-          <w:lang w:val="en-US"/>
-        </w:rPr>
-        <w:t>DS</w:t>
-      </w:r>
-      <w:r>
-        <w:t>1302(</w:t>
-      </w:r>
-      <w:r>
-        <w:rPr>
-          <w:lang w:val="ru-RU"/>
-        </w:rPr>
-        <w:t>надо это поменть</w:t>
-      </w:r>
-      <w:r>
-        <w:rPr>
-          <w:lang w:val="ru-RU"/>
-        </w:rPr>
-        <w:t xml:space="preserve">, тк это дешманская </w:t>
-      </w:r>
-      <w:r>
-        <w:rPr>
-          <w:lang w:val="ru-RU"/>
-        </w:rPr>
-        <w:t>штука</w:t>
-      </w:r>
-      <w:r>
-        <w:rPr>
-          <w:lang w:val="ru-RU"/>
-        </w:rPr>
-        <w:t xml:space="preserve"> за неделю на 3 минуты спешит</w:t>
-      </w:r>
-      <w:proofErr w:type="gramStart"/>
-      <w:r>
-        <w:rPr>
-          <w:lang w:val="ru-RU"/>
-        </w:rPr>
-        <w:t>) ,</w:t>
-      </w:r>
-      <w:proofErr w:type="gramEnd"/>
-      <w:r>
-        <w:rPr>
-          <w:lang w:val="ru-RU"/>
-        </w:rPr>
-        <w:t xml:space="preserve"> </w:t>
-      </w:r>
-      <w:r>
-        <w:rPr>
-          <w:lang w:val="ru-RU"/>
-        </w:rPr>
-        <w:t>высчитывает по алгоритмам высоту и азимут солнца +-3 градуса, прверяет если со</w:t>
-      </w:r>
-      <w:r>
-        <w:rPr>
-          <w:lang w:val="ru-RU"/>
-        </w:rPr>
-        <w:t>л</w:t>
-      </w:r>
-      <w:r>
-        <w:rPr>
-          <w:lang w:val="ru-RU"/>
-        </w:rPr>
-        <w:t>нце ниже 7 градусов</w:t>
-      </w:r>
-      <w:r>
-        <w:rPr>
-          <w:lang w:val="ru-RU"/>
-        </w:rPr>
-        <w:t xml:space="preserve">(можно настроить </w:t>
-      </w:r>
-      <w:r>
-        <w:rPr>
-          <w:lang w:val="ru-RU"/>
-        </w:rPr>
-        <w:t>sunset</w:t>
-      </w:r>
-      <w:r>
-        <w:rPr>
-          <w:lang w:val="ru-RU"/>
-        </w:rPr>
-        <w:t xml:space="preserve"> и </w:t>
-      </w:r>
-      <w:r>
-        <w:rPr>
-          <w:lang w:val="ru-RU"/>
-        </w:rPr>
-        <w:t>sunrise</w:t>
-      </w:r>
-      <w:r>
-        <w:rPr>
-          <w:lang w:val="ru-RU"/>
-        </w:rPr>
-        <w:t>)</w:t>
-      </w:r>
-      <w:r>
-        <w:rPr>
-          <w:lang w:val="ru-RU"/>
-        </w:rPr>
-        <w:t xml:space="preserve">, то  </w:t>
-      </w:r>
-      <w:r>
-        <w:rPr>
-          <w:lang w:val="ru-RU"/>
-        </w:rPr>
-        <w:t>ардуино выключает питание на сервоприводе через тра</w:t>
-      </w:r>
-      <w:r>
-        <w:rPr>
-          <w:lang w:val="ru-RU"/>
-        </w:rPr>
-        <w:t>нзистор и в глубокий сон на 1</w:t>
-      </w:r>
-      <w:r>
-        <w:rPr>
-          <w:lang w:val="ru-RU"/>
-        </w:rPr>
-        <w:t xml:space="preserve"> с (это тестовая</w:t>
-      </w:r>
-      <w:r>
-        <w:rPr>
-          <w:lang w:val="ru-RU"/>
-        </w:rPr>
-        <w:t xml:space="preserve"> которая установлена </w:t>
-      </w:r>
-      <w:proofErr w:type="spellStart"/>
-      <w:r>
-        <w:rPr>
-          <w:lang w:val="en-US"/>
-        </w:rPr>
-        <w:t>sunPower</w:t>
-      </w:r>
-      <w:proofErr w:type="spellEnd"/>
-      <w:r>
-        <w:t xml:space="preserve">4 86 </w:t>
-      </w:r>
-      <w:r>
-        <w:rPr>
-          <w:lang w:val="ru-RU"/>
-        </w:rPr>
-        <w:t>строка</w:t>
-      </w:r>
-      <w:r>
-        <w:rPr>
-          <w:lang w:val="ru-RU"/>
-        </w:rPr>
-        <w:t xml:space="preserve">, </w:t>
-      </w:r>
-      <w:r>
-        <w:rPr>
-          <w:lang w:val="ru-RU"/>
-        </w:rPr>
-        <w:t>в рабочем на час</w:t>
-      </w:r>
-      <w:r>
-        <w:rPr>
-          <w:lang w:val="ru-RU"/>
-        </w:rPr>
-        <w:t>)</w:t>
-      </w:r>
-      <w:r>
-        <w:rPr>
-          <w:lang w:val="ru-RU"/>
-        </w:rPr>
-        <w:t>.</w:t>
-      </w:r>
-      <w:r>
-        <w:rPr>
-          <w:lang w:val="ru-RU"/>
-        </w:rPr>
-        <w:t xml:space="preserve"> </w:t>
-      </w:r>
-      <w:r>
-        <w:rPr>
-          <w:lang w:val="ru-RU"/>
-        </w:rPr>
-        <w:t xml:space="preserve">Если солнце выше 7 градусов, то будет каждые </w:t>
-      </w:r>
-      <w:r>
-        <w:rPr>
-          <w:lang w:val="ru-RU"/>
-        </w:rPr>
-        <w:t xml:space="preserve">1 с( тестовая , рабочая </w:t>
-      </w:r>
-      <w:r>
-        <w:rPr>
-          <w:lang w:val="ru-RU"/>
-        </w:rPr>
-        <w:t>5 минут</w:t>
-      </w:r>
-      <w:r>
-        <w:rPr>
-          <w:lang w:val="ru-RU"/>
-        </w:rPr>
-        <w:t>)</w:t>
-      </w:r>
-      <w:r>
-        <w:rPr>
-          <w:lang w:val="ru-RU"/>
-        </w:rPr>
-        <w:t xml:space="preserve"> просыпаться и рассчитывать положение солнца и поворачивать солнечную панел на этот угол.</w:t>
-      </w:r>
-    </w:p>
-    <w:p>
-      <w:pPr>
-        <w:rPr>
-          <w:lang w:val="ru-RU"/>
-        </w:rPr>
-      </w:pPr>
-    </w:p>
-    <w:p>
-      <w:pPr>
-        <w:rPr>
-          <w:lang w:val="ru-RU"/>
-        </w:rPr>
-      </w:pPr>
-      <w:r>
-        <w:rPr>
-          <w:lang w:val="ru-RU"/>
-        </w:rPr>
-        <w:t>Предполгается, что дисплей будут отсоединять, а потом вставлять, (как отладочный механизм, ну или можно через транзистор поставить(ток сейчас догадался))</w:t>
-      </w:r>
-    </w:p>
-    <w:p>
-      <w:r>
-        <w:t xml:space="preserve">Здесь задействована </w:t>
-      </w:r>
-      <w:proofErr w:type="spellStart"/>
-      <w:r>
-        <w:t>бибилиотека</w:t>
-      </w:r>
-      <w:proofErr w:type="spellEnd"/>
-      <w:r>
-        <w:t xml:space="preserve"> глубокого сна</w:t>
-      </w:r>
-      <w:r>
-        <w:t xml:space="preserve"> </w:t>
-      </w:r>
-      <w:proofErr w:type="spellStart"/>
-      <w:r>
-        <w:t>GyverPower</w:t>
-      </w:r>
-      <w:proofErr w:type="spellEnd"/>
-    </w:p>
-    <w:p>
-      <w:r>
-        <w:t xml:space="preserve">Алгоритм </w:t>
-      </w:r>
-      <w:proofErr w:type="spellStart"/>
-      <w:r>
-        <w:rPr>
-          <w:lang w:val="en-US"/>
-        </w:rPr>
-        <w:t>sunPower</w:t>
-      </w:r>
-      <w:proofErr w:type="spellEnd"/>
-      <w:r>
-        <w:t>4</w:t>
-      </w:r>
-      <w:r>
-        <w:t xml:space="preserve"> в самом низу.</w:t>
-      </w:r>
-    </w:p>
-    <w:p>
-      <w:pPr>
-        <w:rPr>
-          <w:lang w:val="ru-RU"/>
-        </w:rPr>
-      </w:pPr>
-      <w:r>
-        <w:t xml:space="preserve">Сначала алгоритм сделал сам из </w:t>
-      </w:r>
-      <w:r>
-        <w:rPr>
-          <w:lang w:val="en-US"/>
-        </w:rPr>
-        <w:t>VOLADO</w:t>
-      </w:r>
-      <w:r>
-        <w:t xml:space="preserve"> </w:t>
-      </w:r>
-      <w:r>
-        <w:rPr>
-          <w:lang w:val="ru-RU"/>
-        </w:rPr>
-        <w:t>и еще книг, он даже работал, но потом нашел раза в 3 м</w:t>
-      </w:r>
-      <w:r>
-        <w:rPr>
-          <w:lang w:val="ru-RU"/>
-        </w:rPr>
-        <w:t xml:space="preserve">еньше, расстроился, и взял этот </w:t>
-      </w:r>
-      <w:hyperlink r:id="rId5" w:history="1">
-        <w:r>
-          <w:rPr>
-            <w:rStyle w:val="a6"/>
-            <w:lang w:val="ru-RU"/>
-          </w:rPr>
-          <w:t>http://stjarnhimlen.se/comp/tutorial.html#5</w:t>
-        </w:r>
-      </w:hyperlink>
-      <w:r>
-        <w:rPr>
-          <w:lang w:val="ru-RU"/>
-        </w:rPr>
-        <w:t xml:space="preserve">. </w:t>
-      </w:r>
-      <w:bookmarkStart w:id="0" w:name="_GoBack"/>
-      <w:bookmarkEnd w:id="0"/>
-    </w:p>
-    <w:p/>
-    <w:p/>
+        <w:t xml:space="preserve"> или незавершенной настройки, то устройство продолжит работу через 100 секунд.</w:t>
+      </w:r>
+    </w:p>
+    <w:p>
+      <w:pPr>
+        <w:pStyle w:val="a5"/>
+        <w:numPr>
+          <w:ilvl w:val="0"/>
+          <w:numId w:val="1"/>
+        </w:numPr>
+        <w:spacing w:after="0"/>
+      </w:pPr>
+      <w:r>
+        <w:t>Можете отключить экран.</w:t>
+      </w:r>
+    </w:p>
+    <w:p>
+      <w:pPr>
+        <w:spacing w:after="0"/>
+      </w:pPr>
+    </w:p>
+    <w:p>
+      <w:pPr>
+        <w:spacing w:after="0"/>
+      </w:pPr>
+    </w:p>
+    <w:p>
+      <w:pPr>
+        <w:spacing w:after="0"/>
+      </w:pPr>
+    </w:p>
+    <w:p>
+      <w:pPr>
+        <w:spacing w:after="0"/>
+      </w:pPr>
+    </w:p>
+    <w:p>
+      <w:pPr>
+        <w:spacing w:after="0"/>
+      </w:pPr>
+    </w:p>
+    <w:p>
+      <w:pPr>
+        <w:spacing w:after="0"/>
+      </w:pPr>
+    </w:p>
+    <w:p>
+      <w:pPr>
+        <w:spacing w:after="0"/>
+      </w:pPr>
+    </w:p>
+    <w:p>
+      <w:pPr>
+        <w:spacing w:after="0"/>
+      </w:pPr>
+    </w:p>
     <w:sectPr>
       <w:pgSz w:w="11906" w:h="16838"/>
       <w:pgMar w:top="1134" w:right="850" w:bottom="1134" w:left="1701" w:header="708" w:footer="708" w:gutter="0"/>

</xml_diff>